<commit_message>
CBM1.0Beta_DescriptionsAndGridNodeDeploymentInstructions.docx - modified 01032011 version to 01142011 version that incorporate Mark Grand's minor edits after he went through the deployment instructions.
SVN-Revision: 106
</commit_message>
<xml_diff>
--- a/Documentation/CBM1.0Beta_DescriptionAndGridNodeDeploymentInstructions.docx
+++ b/Documentation/CBM1.0Beta_DescriptionAndGridNodeDeploymentInstructions.docx
@@ -12,6 +12,15 @@
           <w:szCs w:val="48"/>
         </w:rPr>
       </w:pPr>
+      <w:r>
+        <w:rPr>
+          <w:rFonts w:ascii="Arial" w:hAnsi="Arial" w:cs="Arial"/>
+          <w:b/>
+          <w:sz w:val="48"/>
+          <w:szCs w:val="48"/>
+        </w:rPr>
+        <w:t xml:space="preserve">  </w:t>
+      </w:r>
     </w:p>
     <w:p>
       <w:pPr>
@@ -1829,7 +1838,7 @@
         </w:rPr>
         <w:t xml:space="preserve">For goals of CBM and the latest on the CBM Challenge, please refer to the CBM website: </w:t>
       </w:r>
-      <w:hyperlink r:id="rId7" w:history="1">
+      <w:hyperlink r:id="rId8" w:history="1">
         <w:r>
           <w:rPr>
             <w:rStyle w:val="Hyperlink"/>
@@ -1871,7 +1880,7 @@
           <w:szCs w:val="22"/>
         </w:rPr>
       </w:pPr>
-      <w:hyperlink r:id="rId8" w:tooltip="https://ncisvn.nci.nih.gov/svn/common_biorepository_model/trunk/caCORE_SDK/models/" w:history="1">
+      <w:hyperlink r:id="rId9" w:tooltip="https://ncisvn.nci.nih.gov/svn/common_biorepository_model/trunk/caCORE_SDK/models/" w:history="1">
         <w:r>
           <w:rPr>
             <w:rStyle w:val="Hyperlink"/>
@@ -2247,7 +2256,7 @@
         </w:rPr>
         <w:t xml:space="preserve"> </w:t>
       </w:r>
-      <w:hyperlink r:id="rId9" w:history="1">
+      <w:hyperlink r:id="rId10" w:history="1">
         <w:r>
           <w:rPr>
             <w:rStyle w:val="Hyperlink"/>
@@ -2669,7 +2678,7 @@
         </w:rPr>
         <w:t xml:space="preserve">(SRL: </w:t>
       </w:r>
-      <w:hyperlink r:id="rId10" w:tooltip="http://biospecimens.cancer.gov/locator" w:history="1">
+      <w:hyperlink r:id="rId11" w:tooltip="http://biospecimens.cancer.gov/locator" w:history="1">
         <w:r>
           <w:rPr>
             <w:rStyle w:val="Hyperlink"/>
@@ -3158,7 +3167,7 @@
         </w:rPr>
         <w:t xml:space="preserve">CBM-team  </w:t>
       </w:r>
-      <w:hyperlink r:id="rId11" w:history="1">
+      <w:hyperlink r:id="rId12" w:history="1">
         <w:r>
           <w:rPr>
             <w:rStyle w:val="Hyperlink"/>
@@ -3929,7 +3938,7 @@
           <w:rFonts w:ascii="Arial" w:hAnsi="Arial" w:cs="Arial"/>
         </w:rPr>
       </w:pPr>
-      <w:hyperlink r:id="rId12" w:history="1">
+      <w:hyperlink r:id="rId13" w:history="1">
         <w:r>
           <w:rPr>
             <w:rStyle w:val="Hyperlink"/>
@@ -4304,7 +4313,7 @@
         <w:lastRenderedPageBreak/>
         <w:t xml:space="preserve">If you are using a platform other than Windows or Mac OS X, please refer to the following instructions to read all table names as lower case: </w:t>
       </w:r>
-      <w:hyperlink r:id="rId13" w:history="1">
+      <w:hyperlink r:id="rId14" w:history="1">
         <w:r>
           <w:rPr>
             <w:rStyle w:val="Hyperlink"/>
@@ -4399,23 +4408,39 @@
           <w:rFonts w:ascii="Arial" w:hAnsi="Arial" w:cs="Arial"/>
           <w:color w:val="000000"/>
         </w:rPr>
-        <w:t xml:space="preserve">Create a user that has permissions to access the database: </w:t>
-      </w:r>
-      <w:hyperlink r:id="rId14" w:history="1">
-        <w:r>
-          <w:rPr>
-            <w:rStyle w:val="Hyperlink"/>
-            <w:rFonts w:ascii="Arial" w:hAnsi="Arial" w:cs="Arial"/>
-          </w:rPr>
-          <w:t>http://dev.mysql.com/doc/refman/5.1/en/adding-users.html</w:t>
-        </w:r>
-      </w:hyperlink>
-      <w:r>
-        <w:rPr>
-          <w:rFonts w:ascii="Arial" w:hAnsi="Arial" w:cs="Arial"/>
-          <w:color w:val="000000"/>
-        </w:rPr>
-        <w:t xml:space="preserve"> </w:t>
+        <w:t xml:space="preserve">The database must be configured to treat table names in a case insensitive way.  This is the default on Windows and oterh environments that have case-insensitive file names. On Linux, MAC-OS and other UNIX-like environments, insert the following line in the file /etc/my.cnf after the line the contains </w:t>
+      </w:r>
+      <w:r>
+        <w:rPr>
+          <w:rFonts w:ascii="Courier New" w:hAnsi="Courier New" w:cs="Courier New"/>
+          <w:color w:val="000000"/>
+          <w:sz w:val="20"/>
+          <w:szCs w:val="20"/>
+        </w:rPr>
+        <w:t>[mysqld]</w:t>
+      </w:r>
+      <w:r>
+        <w:rPr>
+          <w:rFonts w:ascii="Arial" w:hAnsi="Arial" w:cs="Arial"/>
+          <w:color w:val="000000"/>
+        </w:rPr>
+        <w:t>:</w:t>
+      </w:r>
+      <w:r>
+        <w:rPr>
+          <w:rFonts w:ascii="Arial" w:hAnsi="Arial" w:cs="Arial"/>
+          <w:color w:val="000000"/>
+        </w:rPr>
+        <w:br/>
+      </w:r>
+      <w:r>
+        <w:rPr>
+          <w:rFonts w:ascii="Courier New" w:hAnsi="Courier New" w:cs="Courier New"/>
+          <w:color w:val="000000"/>
+          <w:sz w:val="20"/>
+          <w:szCs w:val="20"/>
+        </w:rPr>
+        <w:t>lower_case_table_names=1</w:t>
       </w:r>
     </w:p>
     <w:p>
@@ -4435,6 +4460,42 @@
           <w:rFonts w:ascii="Arial" w:hAnsi="Arial" w:cs="Arial"/>
           <w:color w:val="000000"/>
         </w:rPr>
+        <w:t xml:space="preserve">Create a user that has permissions to access the database: </w:t>
+      </w:r>
+      <w:hyperlink r:id="rId15" w:history="1">
+        <w:r>
+          <w:rPr>
+            <w:rStyle w:val="Hyperlink"/>
+            <w:rFonts w:ascii="Arial" w:hAnsi="Arial" w:cs="Arial"/>
+          </w:rPr>
+          <w:t>http://dev.mysql.com/doc/refman/5.1/en/adding-users.html</w:t>
+        </w:r>
+      </w:hyperlink>
+      <w:r>
+        <w:rPr>
+          <w:rFonts w:ascii="Arial" w:hAnsi="Arial" w:cs="Arial"/>
+          <w:color w:val="000000"/>
+        </w:rPr>
+        <w:t xml:space="preserve"> </w:t>
+      </w:r>
+    </w:p>
+    <w:p>
+      <w:pPr>
+        <w:pStyle w:val="ListParagraph"/>
+        <w:numPr>
+          <w:ilvl w:val="0"/>
+          <w:numId w:val="6"/>
+        </w:numPr>
+        <w:rPr>
+          <w:rFonts w:ascii="Arial" w:hAnsi="Arial" w:cs="Arial"/>
+          <w:color w:val="000000"/>
+        </w:rPr>
+      </w:pPr>
+      <w:r>
+        <w:rPr>
+          <w:rFonts w:ascii="Arial" w:hAnsi="Arial" w:cs="Arial"/>
+          <w:color w:val="000000"/>
+        </w:rPr>
         <w:t>Load the test</w:t>
       </w:r>
       <w:r>
@@ -4864,7 +4925,15 @@
           <w:b/>
           <w:color w:val="000000"/>
         </w:rPr>
-        <w:t>CBM-orm.jar</w:t>
+        <w:t>cbm</w:t>
+      </w:r>
+      <w:r>
+        <w:rPr>
+          <w:rFonts w:ascii="Arial" w:hAnsi="Arial" w:cs="Arial"/>
+          <w:b/>
+          <w:color w:val="000000"/>
+        </w:rPr>
+        <w:t>-orm.jar</w:t>
       </w:r>
       <w:r>
         <w:rPr>
@@ -4984,6 +5053,7 @@
           <w:rFonts w:ascii="Arial" w:hAnsi="Arial" w:cs="Arial"/>
           <w:color w:val="000000"/>
         </w:rPr>
+        <w:lastRenderedPageBreak/>
         <w:t xml:space="preserve">&lt;property name="connection.driver_class"&gt;com.mysql.jdbc.Driver&lt;/property&gt;  </w:t>
       </w:r>
     </w:p>
@@ -5055,7 +5125,6 @@
           <w:rFonts w:ascii="Arial" w:hAnsi="Arial" w:cs="Arial"/>
           <w:color w:val="000000"/>
         </w:rPr>
-        <w:lastRenderedPageBreak/>
         <w:t xml:space="preserve">        &lt;property name="connection.password"&gt;password&lt;/property&gt;</w:t>
       </w:r>
     </w:p>
@@ -5721,7 +5790,15 @@
           <w:rFonts w:ascii="Arial" w:hAnsi="Arial" w:cs="Arial"/>
           <w:color w:val="000000"/>
         </w:rPr>
-        <w:t xml:space="preserve"> (NOTE: do not change the “\” characters): index.service.url=http\://index.training.cagrid.org\:8080/wsrf/services/DefaultIndexService</w:t>
+        <w:t xml:space="preserve"> (NOTE: do not change the “\” characters): </w:t>
+      </w:r>
+      <w:r>
+        <w:rPr>
+          <w:rFonts w:ascii="Arial" w:hAnsi="Arial" w:cs="Arial"/>
+          <w:color w:val="000000"/>
+        </w:rPr>
+        <w:lastRenderedPageBreak/>
+        <w:t>index.service.url=http\://index.training.cagrid.org\:8080/wsrf/services/DefaultIndexService</w:t>
       </w:r>
     </w:p>
     <w:p>
@@ -5794,7 +5871,7 @@
         </w:rPr>
         <w:t xml:space="preserve">The    index.service.url refers to the central naming service for the  grid.   For the training grid, everyone uses  index.training.cagrid.org.   The  production grid uses a  different url.  When a service  starts up, it  connects to  the index service to register itself.   Others can query the  index service to get a list of available  services.  The  portal ( </w:t>
       </w:r>
-      <w:hyperlink r:id="rId15" w:tooltip="http://portal.training.cagrid.org" w:history="1">
+      <w:hyperlink r:id="rId16" w:tooltip="http://portal.training.cagrid.org" w:history="1">
         <w:r>
           <w:rPr>
             <w:rStyle w:val="Hyperlink"/>
@@ -5830,7 +5907,7 @@
         </w:rPr>
         <w:t xml:space="preserve">Note: the caBIG Production Grid Index service URL is: </w:t>
       </w:r>
-      <w:hyperlink r:id="rId16" w:history="1">
+      <w:hyperlink r:id="rId17" w:history="1">
         <w:r>
           <w:rPr>
             <w:rStyle w:val="Hyperlink"/>
@@ -5936,7 +6013,7 @@
         </w:rPr>
         <w:t>When a vendor/CBM participant  deploys  the service at their site,  the service will register  with index  service.  Once the service has  registered,  it’ll appear on the  Training Grid Portal (</w:t>
       </w:r>
-      <w:hyperlink r:id="rId17" w:tooltip="http://portal.training.cagrid.org" w:history="1">
+      <w:hyperlink r:id="rId18" w:tooltip="http://portal.training.cagrid.org" w:history="1">
         <w:r>
           <w:rPr>
             <w:rStyle w:val="Hyperlink"/>
@@ -6065,7 +6142,7 @@
         </w:rPr>
         <w:t xml:space="preserve">Open the following address in a web browser: </w:t>
       </w:r>
-      <w:hyperlink r:id="rId18" w:history="1">
+      <w:hyperlink r:id="rId19" w:history="1">
         <w:r>
           <w:rPr>
             <w:rStyle w:val="Hyperlink"/>
@@ -6248,6 +6325,7 @@
         <w:ind w:left="360"/>
       </w:pPr>
       <w:r>
+        <w:lastRenderedPageBreak/>
         <w:t>XML query</w:t>
       </w:r>
       <w:r>
@@ -6293,7 +6371,6 @@
         <w:rPr>
           <w:sz w:val="20"/>
         </w:rPr>
-        <w:lastRenderedPageBreak/>
         <w:t xml:space="preserve">   &lt;ns1:Association name="gov.nih.nci.cbm.domain.LogicalModel.SpecimenCollectionSummary" roleName="provides"&gt;</w:t>
       </w:r>
     </w:p>
@@ -6465,7 +6542,7 @@
         </w:rPr>
         <w:t>(</w:t>
       </w:r>
-      <w:hyperlink r:id="rId19" w:history="1">
+      <w:hyperlink r:id="rId20" w:history="1">
         <w:r>
           <w:rPr>
             <w:rStyle w:val="Hyperlink"/>
@@ -6627,7 +6704,7 @@
           <w:sz w:val="22"/>
         </w:rPr>
       </w:pPr>
-      <w:hyperlink r:id="rId20" w:history="1">
+      <w:hyperlink r:id="rId21" w:history="1">
         <w:r>
           <w:rPr>
             <w:rStyle w:val="Hyperlink"/>
@@ -6664,90 +6741,6 @@
                 <pic:pic xmlns:pic="http://schemas.openxmlformats.org/drawingml/2006/picture">
                   <pic:nvPicPr>
                     <pic:cNvPr id="0" name="Picture 16"/>
-                    <pic:cNvPicPr>
-                      <a:picLocks noChangeAspect="1" noChangeArrowheads="1"/>
-                    </pic:cNvPicPr>
-                  </pic:nvPicPr>
-                  <pic:blipFill>
-                    <a:blip r:embed="rId21" cstate="print"/>
-                    <a:srcRect/>
-                    <a:stretch>
-                      <a:fillRect/>
-                    </a:stretch>
-                  </pic:blipFill>
-                  <pic:spPr bwMode="auto">
-                    <a:xfrm>
-                      <a:off x="0" y="0"/>
-                      <a:ext cx="5486400" cy="3751689"/>
-                    </a:xfrm>
-                    <a:prstGeom prst="rect">
-                      <a:avLst/>
-                    </a:prstGeom>
-                    <a:noFill/>
-                    <a:ln w="9525">
-                      <a:noFill/>
-                      <a:miter lim="800000"/>
-                      <a:headEnd/>
-                      <a:tailEnd/>
-                    </a:ln>
-                  </pic:spPr>
-                </pic:pic>
-              </a:graphicData>
-            </a:graphic>
-          </wp:inline>
-        </w:drawing>
-      </w:r>
-    </w:p>
-    <w:p>
-      <w:pPr>
-        <w:rPr>
-          <w:rFonts w:ascii="Arial" w:hAnsi="Arial" w:cs="Arial"/>
-          <w:sz w:val="22"/>
-        </w:rPr>
-      </w:pPr>
-    </w:p>
-    <w:p>
-      <w:pPr>
-        <w:rPr>
-          <w:rFonts w:ascii="Arial" w:hAnsi="Arial" w:cs="Arial"/>
-          <w:sz w:val="22"/>
-        </w:rPr>
-      </w:pPr>
-      <w:r>
-        <w:rPr>
-          <w:rFonts w:ascii="Arial" w:hAnsi="Arial" w:cs="Arial"/>
-          <w:sz w:val="22"/>
-        </w:rPr>
-        <w:t>Go to top bar and click on “Tools” and then in the “Catalog Search”, enter “CBM”</w:t>
-      </w:r>
-    </w:p>
-    <w:p>
-      <w:pPr>
-        <w:rPr>
-          <w:rFonts w:ascii="Arial" w:hAnsi="Arial" w:cs="Arial"/>
-          <w:sz w:val="22"/>
-        </w:rPr>
-      </w:pPr>
-      <w:r>
-        <w:rPr>
-          <w:rFonts w:ascii="Arial" w:hAnsi="Arial" w:cs="Arial"/>
-          <w:noProof/>
-          <w:sz w:val="22"/>
-        </w:rPr>
-        <w:lastRenderedPageBreak/>
-        <w:drawing>
-          <wp:inline distT="0" distB="0" distL="0" distR="0">
-            <wp:extent cx="5486400" cy="3751689"/>
-            <wp:effectExtent l="19050" t="0" r="0" b="0"/>
-            <wp:docPr id="22" name="Picture 22"/>
-            <wp:cNvGraphicFramePr>
-              <a:graphicFrameLocks xmlns:a="http://schemas.openxmlformats.org/drawingml/2006/main" noChangeAspect="1"/>
-            </wp:cNvGraphicFramePr>
-            <a:graphic xmlns:a="http://schemas.openxmlformats.org/drawingml/2006/main">
-              <a:graphicData uri="http://schemas.openxmlformats.org/drawingml/2006/picture">
-                <pic:pic xmlns:pic="http://schemas.openxmlformats.org/drawingml/2006/picture">
-                  <pic:nvPicPr>
-                    <pic:cNvPr id="0" name="Picture 22"/>
                     <pic:cNvPicPr>
                       <a:picLocks noChangeAspect="1" noChangeArrowheads="1"/>
                     </pic:cNvPicPr>
@@ -6789,6 +6782,90 @@
           <w:sz w:val="22"/>
         </w:rPr>
       </w:pPr>
+    </w:p>
+    <w:p>
+      <w:pPr>
+        <w:rPr>
+          <w:rFonts w:ascii="Arial" w:hAnsi="Arial" w:cs="Arial"/>
+          <w:sz w:val="22"/>
+        </w:rPr>
+      </w:pPr>
+      <w:r>
+        <w:rPr>
+          <w:rFonts w:ascii="Arial" w:hAnsi="Arial" w:cs="Arial"/>
+          <w:sz w:val="22"/>
+        </w:rPr>
+        <w:t>Go to top bar and click on “Tools” and then in the “Catalog Search”, enter “CBM”</w:t>
+      </w:r>
+    </w:p>
+    <w:p>
+      <w:pPr>
+        <w:rPr>
+          <w:rFonts w:ascii="Arial" w:hAnsi="Arial" w:cs="Arial"/>
+          <w:sz w:val="22"/>
+        </w:rPr>
+      </w:pPr>
+      <w:r>
+        <w:rPr>
+          <w:rFonts w:ascii="Arial" w:hAnsi="Arial" w:cs="Arial"/>
+          <w:noProof/>
+          <w:sz w:val="22"/>
+        </w:rPr>
+        <w:lastRenderedPageBreak/>
+        <w:drawing>
+          <wp:inline distT="0" distB="0" distL="0" distR="0">
+            <wp:extent cx="5486400" cy="3751689"/>
+            <wp:effectExtent l="19050" t="0" r="0" b="0"/>
+            <wp:docPr id="22" name="Picture 22"/>
+            <wp:cNvGraphicFramePr>
+              <a:graphicFrameLocks xmlns:a="http://schemas.openxmlformats.org/drawingml/2006/main" noChangeAspect="1"/>
+            </wp:cNvGraphicFramePr>
+            <a:graphic xmlns:a="http://schemas.openxmlformats.org/drawingml/2006/main">
+              <a:graphicData uri="http://schemas.openxmlformats.org/drawingml/2006/picture">
+                <pic:pic xmlns:pic="http://schemas.openxmlformats.org/drawingml/2006/picture">
+                  <pic:nvPicPr>
+                    <pic:cNvPr id="0" name="Picture 22"/>
+                    <pic:cNvPicPr>
+                      <a:picLocks noChangeAspect="1" noChangeArrowheads="1"/>
+                    </pic:cNvPicPr>
+                  </pic:nvPicPr>
+                  <pic:blipFill>
+                    <a:blip r:embed="rId23" cstate="print"/>
+                    <a:srcRect/>
+                    <a:stretch>
+                      <a:fillRect/>
+                    </a:stretch>
+                  </pic:blipFill>
+                  <pic:spPr bwMode="auto">
+                    <a:xfrm>
+                      <a:off x="0" y="0"/>
+                      <a:ext cx="5486400" cy="3751689"/>
+                    </a:xfrm>
+                    <a:prstGeom prst="rect">
+                      <a:avLst/>
+                    </a:prstGeom>
+                    <a:noFill/>
+                    <a:ln w="9525">
+                      <a:noFill/>
+                      <a:miter lim="800000"/>
+                      <a:headEnd/>
+                      <a:tailEnd/>
+                    </a:ln>
+                  </pic:spPr>
+                </pic:pic>
+              </a:graphicData>
+            </a:graphic>
+          </wp:inline>
+        </w:drawing>
+      </w:r>
+    </w:p>
+    <w:p>
+      <w:pPr>
+        <w:rPr>
+          <w:rFonts w:ascii="Arial" w:hAnsi="Arial" w:cs="Arial"/>
+          <w:sz w:val="22"/>
+        </w:rPr>
+      </w:pPr>
       <w:r>
         <w:rPr>
           <w:rFonts w:ascii="Arial" w:hAnsi="Arial" w:cs="Arial"/>
@@ -6867,7 +6944,7 @@
                     </pic:cNvPicPr>
                   </pic:nvPicPr>
                   <pic:blipFill>
-                    <a:blip r:embed="rId23" cstate="print"/>
+                    <a:blip r:embed="rId24" cstate="print"/>
                     <a:srcRect/>
                     <a:stretch>
                       <a:fillRect/>
@@ -6927,7 +7004,7 @@
                     </pic:cNvPicPr>
                   </pic:nvPicPr>
                   <pic:blipFill>
-                    <a:blip r:embed="rId24" cstate="print"/>
+                    <a:blip r:embed="rId25" cstate="print"/>
                     <a:srcRect/>
                     <a:stretch>
                       <a:fillRect/>
@@ -7121,7 +7198,7 @@
                     </pic:cNvPicPr>
                   </pic:nvPicPr>
                   <pic:blipFill>
-                    <a:blip r:embed="rId25" cstate="print"/>
+                    <a:blip r:embed="rId26" cstate="print"/>
                     <a:srcRect/>
                     <a:stretch>
                       <a:fillRect/>
@@ -7194,7 +7271,7 @@
                     </pic:cNvPicPr>
                   </pic:nvPicPr>
                   <pic:blipFill>
-                    <a:blip r:embed="rId26" cstate="print"/>
+                    <a:blip r:embed="rId27" cstate="print"/>
                     <a:srcRect/>
                     <a:stretch>
                       <a:fillRect/>
@@ -7268,7 +7345,7 @@
                     </pic:cNvPicPr>
                   </pic:nvPicPr>
                   <pic:blipFill>
-                    <a:blip r:embed="rId27" cstate="print"/>
+                    <a:blip r:embed="rId28" cstate="print"/>
                     <a:srcRect/>
                     <a:stretch>
                       <a:fillRect/>
@@ -7327,7 +7404,7 @@
                     </pic:cNvPicPr>
                   </pic:nvPicPr>
                   <pic:blipFill>
-                    <a:blip r:embed="rId28" cstate="print"/>
+                    <a:blip r:embed="rId29" cstate="print"/>
                     <a:srcRect/>
                     <a:stretch>
                       <a:fillRect/>
@@ -7400,7 +7477,7 @@
                     </pic:cNvPicPr>
                   </pic:nvPicPr>
                   <pic:blipFill>
-                    <a:blip r:embed="rId29" cstate="print"/>
+                    <a:blip r:embed="rId30" cstate="print"/>
                     <a:srcRect/>
                     <a:stretch>
                       <a:fillRect/>
@@ -7473,7 +7550,7 @@
                     </pic:cNvPicPr>
                   </pic:nvPicPr>
                   <pic:blipFill>
-                    <a:blip r:embed="rId30" cstate="print"/>
+                    <a:blip r:embed="rId31" cstate="print"/>
                     <a:srcRect/>
                     <a:stretch>
                       <a:fillRect/>
@@ -7533,7 +7610,7 @@
                     </pic:cNvPicPr>
                   </pic:nvPicPr>
                   <pic:blipFill>
-                    <a:blip r:embed="rId31" cstate="print"/>
+                    <a:blip r:embed="rId32" cstate="print"/>
                     <a:srcRect/>
                     <a:stretch>
                       <a:fillRect/>
@@ -7626,7 +7703,7 @@
                     </pic:cNvPicPr>
                   </pic:nvPicPr>
                   <pic:blipFill>
-                    <a:blip r:embed="rId32" cstate="print"/>
+                    <a:blip r:embed="rId33" cstate="print"/>
                     <a:srcRect/>
                     <a:stretch>
                       <a:fillRect/>
@@ -7708,7 +7785,7 @@
                     </pic:cNvPicPr>
                   </pic:nvPicPr>
                   <pic:blipFill>
-                    <a:blip r:embed="rId33" cstate="print"/>
+                    <a:blip r:embed="rId34" cstate="print"/>
                     <a:srcRect b="-50"/>
                     <a:stretch>
                       <a:fillRect/>
@@ -7843,7 +7920,7 @@
                     </pic:cNvPicPr>
                   </pic:nvPicPr>
                   <pic:blipFill>
-                    <a:blip r:embed="rId34" cstate="print"/>
+                    <a:blip r:embed="rId35" cstate="print"/>
                     <a:srcRect/>
                     <a:stretch>
                       <a:fillRect/>
@@ -7911,7 +7988,7 @@
                     </pic:cNvPicPr>
                   </pic:nvPicPr>
                   <pic:blipFill>
-                    <a:blip r:embed="rId35" cstate="print"/>
+                    <a:blip r:embed="rId36" cstate="print"/>
                     <a:srcRect/>
                     <a:stretch>
                       <a:fillRect/>
@@ -7978,7 +8055,7 @@
                     </pic:cNvPicPr>
                   </pic:nvPicPr>
                   <pic:blipFill>
-                    <a:blip r:embed="rId36" cstate="print"/>
+                    <a:blip r:embed="rId37" cstate="print"/>
                     <a:srcRect b="-50"/>
                     <a:stretch>
                       <a:fillRect/>
@@ -8349,7 +8426,7 @@
                 <w:rFonts w:ascii="Arial" w:hAnsi="Arial" w:cs="Arial"/>
               </w:rPr>
             </w:pPr>
-            <w:hyperlink r:id="rId37" w:history="1">
+            <w:hyperlink r:id="rId38" w:history="1">
               <w:r>
                 <w:rPr>
                   <w:rStyle w:val="Hyperlink"/>
@@ -8409,7 +8486,7 @@
                 <w:rFonts w:ascii="Arial" w:hAnsi="Arial" w:cs="Arial"/>
               </w:rPr>
             </w:pPr>
-            <w:hyperlink r:id="rId38" w:history="1">
+            <w:hyperlink r:id="rId39" w:history="1">
               <w:r>
                 <w:rPr>
                   <w:rStyle w:val="Hyperlink"/>
@@ -8551,7 +8628,7 @@
                 <w:highlight w:val="yellow"/>
               </w:rPr>
             </w:pPr>
-            <w:hyperlink r:id="rId39" w:history="1">
+            <w:hyperlink r:id="rId40" w:history="1">
               <w:r>
                 <w:rPr>
                   <w:rStyle w:val="Hyperlink"/>
@@ -8681,7 +8758,7 @@
                 <w:color w:val="000000"/>
               </w:rPr>
             </w:pPr>
-            <w:hyperlink r:id="rId40" w:history="1">
+            <w:hyperlink r:id="rId41" w:history="1">
               <w:r>
                 <w:rPr>
                   <w:rStyle w:val="Hyperlink"/>
@@ -8784,7 +8861,7 @@
                 <w:rFonts w:ascii="Arial" w:hAnsi="Arial" w:cs="Arial"/>
               </w:rPr>
             </w:pPr>
-            <w:hyperlink r:id="rId41" w:history="1">
+            <w:hyperlink r:id="rId42" w:history="1">
               <w:r>
                 <w:rPr>
                   <w:rStyle w:val="Hyperlink"/>
@@ -8914,7 +8991,7 @@
         </w:rPr>
         <w:t xml:space="preserve">Grid Portal: </w:t>
       </w:r>
-      <w:hyperlink r:id="rId42" w:history="1">
+      <w:hyperlink r:id="rId43" w:history="1">
         <w:r>
           <w:rPr>
             <w:rStyle w:val="Hyperlink"/>
@@ -8974,7 +9051,7 @@
                 <w:rFonts w:ascii="Arial" w:hAnsi="Arial" w:cs="Arial"/>
               </w:rPr>
             </w:pPr>
-            <w:hyperlink r:id="rId43" w:history="1">
+            <w:hyperlink r:id="rId44" w:history="1">
               <w:r>
                 <w:rPr>
                   <w:rStyle w:val="Hyperlink"/>
@@ -9043,7 +9120,7 @@
                 <w:szCs w:val="22"/>
               </w:rPr>
             </w:pPr>
-            <w:hyperlink r:id="rId44" w:history="1">
+            <w:hyperlink r:id="rId45" w:history="1">
               <w:r>
                 <w:rPr>
                   <w:rStyle w:val="Hyperlink"/>
@@ -9115,7 +9192,7 @@
                 <w:sz w:val="20"/>
               </w:rPr>
             </w:pPr>
-            <w:hyperlink r:id="rId45" w:history="1">
+            <w:hyperlink r:id="rId46" w:history="1">
               <w:r>
                 <w:rPr>
                   <w:rStyle w:val="Hyperlink"/>
@@ -9234,7 +9311,7 @@
                 <w:rFonts w:ascii="Arial" w:hAnsi="Arial" w:cs="Arial"/>
               </w:rPr>
             </w:pPr>
-            <w:hyperlink r:id="rId46" w:history="1">
+            <w:hyperlink r:id="rId47" w:history="1">
               <w:r>
                 <w:rPr>
                   <w:rStyle w:val="Hyperlink"/>
@@ -9325,11 +9402,11 @@
       </w:r>
     </w:p>
     <w:sectPr>
-      <w:headerReference w:type="even" r:id="rId47"/>
-      <w:headerReference w:type="default" r:id="rId48"/>
-      <w:footerReference w:type="even" r:id="rId49"/>
-      <w:footerReference w:type="default" r:id="rId50"/>
-      <w:headerReference w:type="first" r:id="rId51"/>
+      <w:headerReference w:type="even" r:id="rId48"/>
+      <w:headerReference w:type="default" r:id="rId49"/>
+      <w:footerReference w:type="even" r:id="rId50"/>
+      <w:footerReference w:type="default" r:id="rId51"/>
+      <w:headerReference w:type="first" r:id="rId52"/>
       <w:pgSz w:w="12240" w:h="15840"/>
       <w:pgMar w:top="1440" w:right="1800" w:bottom="1440" w:left="1800" w:header="720" w:footer="720" w:gutter="0"/>
       <w:cols w:space="720"/>
@@ -9429,7 +9506,7 @@
         <w:rStyle w:val="PageNumber"/>
         <w:noProof/>
       </w:rPr>
-      <w:t>21</w:t>
+      <w:t>2</w:t>
     </w:r>
     <w:r>
       <w:rPr>
@@ -11984,4 +12061,16 @@
   <a:objectDefaults/>
   <a:extraClrSchemeLst/>
 </a:theme>
+</file>
+
+<file path=customXml/item1.xml><?xml version="1.0" encoding="utf-8"?>
+<b:Sources xmlns:b="http://schemas.openxmlformats.org/officeDocument/2006/bibliography" xmlns="http://schemas.openxmlformats.org/officeDocument/2006/bibliography" SelectedStyle="\APA.XSL" StyleName="APA"/>
+</file>
+
+<file path=customXml/itemProps1.xml><?xml version="1.0" encoding="utf-8"?>
+<ds:datastoreItem xmlns:ds="http://schemas.openxmlformats.org/officeDocument/2006/customXml" ds:itemID="{648E4CAD-D1BF-4553-99B7-8EE13BC8A32F}">
+  <ds:schemaRefs>
+    <ds:schemaRef ds:uri="http://schemas.openxmlformats.org/officeDocument/2006/bibliography"/>
+  </ds:schemaRefs>
+</ds:datastoreItem>
 </file>
</xml_diff>

<commit_message>
Updated the deployment instructions to include installation items for non-mysql databases.  Instructions includes details on updates to hibernate files and inclusion of database-specific jar files in the JBoss installation.
SVN-Revision: 121
</commit_message>
<xml_diff>
--- a/Documentation/CBM1.0Beta_DescriptionAndGridNodeDeploymentInstructions.docx
+++ b/Documentation/CBM1.0Beta_DescriptionAndGridNodeDeploymentInstructions.docx
@@ -4575,21 +4575,44 @@
           <w:rFonts w:ascii="Arial" w:hAnsi="Arial" w:cs="Arial"/>
           <w:color w:val="000000"/>
         </w:rPr>
-        <w:t>and will be included in the CBM site.  One can use CBM.SQL to create a cbmX.database and populate sample data using MYSQL program</w:t>
-      </w:r>
-      <w:r>
-        <w:rPr>
-          <w:rFonts w:ascii="Arial" w:hAnsi="Arial" w:cs="Arial"/>
-          <w:color w:val="000000"/>
-        </w:rPr>
-        <w:t>s.</w:t>
+        <w:t xml:space="preserve">and will be included in the CBM site.  One can use CBM.SQL to create a cbmX.database and populate sample data using MYSQL </w:t>
+      </w:r>
+      <w:commentRangeStart w:id="15"/>
+      <w:r>
+        <w:rPr>
+          <w:rFonts w:ascii="Arial" w:hAnsi="Arial" w:cs="Arial"/>
+          <w:color w:val="000000"/>
+        </w:rPr>
+        <w:t>program</w:t>
+      </w:r>
+      <w:r>
+        <w:rPr>
+          <w:rFonts w:ascii="Arial" w:hAnsi="Arial" w:cs="Arial"/>
+          <w:color w:val="000000"/>
+        </w:rPr>
+        <w:t>s</w:t>
+      </w:r>
+      <w:commentRangeEnd w:id="15"/>
+      <w:r>
+        <w:rPr>
+          <w:rStyle w:val="CommentReference"/>
+          <w:rFonts w:ascii="Book Antiqua" w:hAnsi="Book Antiqua"/>
+        </w:rPr>
+        <w:commentReference w:id="15"/>
+      </w:r>
+      <w:r>
+        <w:rPr>
+          <w:rFonts w:ascii="Arial" w:hAnsi="Arial" w:cs="Arial"/>
+          <w:color w:val="000000"/>
+        </w:rPr>
+        <w:t>.</w:t>
       </w:r>
     </w:p>
     <w:p>
       <w:pPr>
         <w:pStyle w:val="Heading2"/>
       </w:pPr>
-      <w:bookmarkStart w:id="15" w:name="_Toc275722404"/>
+      <w:bookmarkStart w:id="16" w:name="_Toc275722404"/>
       <w:r>
         <w:t>4</w:t>
       </w:r>
@@ -4599,7 +4622,7 @@
       <w:r>
         <w:t>Set up your JBoss Container</w:t>
       </w:r>
-      <w:bookmarkEnd w:id="15"/>
+      <w:bookmarkEnd w:id="16"/>
     </w:p>
     <w:p>
       <w:pPr>
@@ -4662,14 +4685,19 @@
     <w:p>
       <w:pPr>
         <w:pStyle w:val="ListParagraph"/>
-        <w:numPr>
-          <w:ilvl w:val="0"/>
-          <w:numId w:val="7"/>
-        </w:numPr>
-        <w:rPr>
-          <w:rFonts w:ascii="Arial" w:hAnsi="Arial" w:cs="Arial"/>
-          <w:color w:val="000000"/>
-        </w:rPr>
+        <w:rPr>
+          <w:rFonts w:ascii="Arial" w:hAnsi="Arial" w:cs="Arial"/>
+          <w:color w:val="000000"/>
+        </w:rPr>
+        <w:pPrChange w:id="17" w:author="powersb" w:date="2011-03-23T13:26:00Z">
+          <w:pPr>
+            <w:pStyle w:val="ListParagraph"/>
+            <w:numPr>
+              <w:numId w:val="7"/>
+            </w:numPr>
+            <w:ind w:hanging="360"/>
+          </w:pPr>
+        </w:pPrChange>
       </w:pPr>
     </w:p>
     <w:p>
@@ -4843,6 +4871,7 @@
           <w:numId w:val="7"/>
         </w:numPr>
         <w:rPr>
+          <w:ins w:id="18" w:author="powersb" w:date="2011-03-23T13:26:00Z"/>
           <w:rFonts w:ascii="Arial" w:hAnsi="Arial" w:cs="Arial"/>
           <w:color w:val="000000"/>
         </w:rPr>
@@ -4857,9 +4886,96 @@
     </w:p>
     <w:p>
       <w:pPr>
+        <w:pStyle w:val="ListParagraph"/>
+        <w:numPr>
+          <w:ilvl w:val="0"/>
+          <w:numId w:val="7"/>
+        </w:numPr>
+        <w:rPr>
+          <w:rFonts w:ascii="Arial" w:hAnsi="Arial" w:cs="Arial"/>
+          <w:color w:val="000000"/>
+        </w:rPr>
+        <w:pPrChange w:id="19" w:author="powersb" w:date="2011-03-23T13:26:00Z">
+          <w:pPr>
+            <w:pStyle w:val="ListParagraph"/>
+            <w:numPr>
+              <w:ilvl w:val="1"/>
+              <w:numId w:val="7"/>
+            </w:numPr>
+            <w:ind w:left="1440" w:hanging="360"/>
+          </w:pPr>
+        </w:pPrChange>
+      </w:pPr>
+      <w:ins w:id="20" w:author="powersb" w:date="2011-03-23T14:01:00Z">
+        <w:r>
+          <w:rPr>
+            <w:rFonts w:ascii="Arial" w:hAnsi="Arial" w:cs="Arial"/>
+            <w:color w:val="000000"/>
+          </w:rPr>
+          <w:t xml:space="preserve">Check the </w:t>
+        </w:r>
+        <w:commentRangeStart w:id="21"/>
+        <w:r>
+          <w:rPr>
+            <w:rFonts w:ascii="Arial" w:hAnsi="Arial" w:cs="Arial"/>
+            <w:color w:val="000000"/>
+          </w:rPr>
+          <w:t>JBOSS</w:t>
+        </w:r>
+        <w:commentRangeEnd w:id="21"/>
+        <w:r>
+          <w:rPr>
+            <w:rStyle w:val="CommentReference"/>
+            <w:rFonts w:ascii="Book Antiqua" w:hAnsi="Book Antiqua"/>
+          </w:rPr>
+          <w:commentReference w:id="21"/>
+        </w:r>
+        <w:r>
+          <w:rPr>
+            <w:rFonts w:ascii="Arial" w:hAnsi="Arial" w:cs="Arial"/>
+            <w:color w:val="000000"/>
+          </w:rPr>
+          <w:t>_HOME/server/default/lib directory</w:t>
+        </w:r>
+        <w:r>
+          <w:rPr>
+            <w:rFonts w:ascii="Arial" w:hAnsi="Arial" w:cs="Arial"/>
+            <w:color w:val="000000"/>
+          </w:rPr>
+          <w:t xml:space="preserve"> </w:t>
+        </w:r>
+        <w:r>
+          <w:rPr>
+            <w:rFonts w:ascii="Arial" w:hAnsi="Arial" w:cs="Arial"/>
+            <w:color w:val="000000"/>
+          </w:rPr>
+          <w:t xml:space="preserve">for a copy of the appropriate JDBC driver jar for your database.  </w:t>
+        </w:r>
+      </w:ins>
+      <w:ins w:id="22" w:author="powersb" w:date="2011-03-23T14:02:00Z">
+        <w:r>
+          <w:rPr>
+            <w:rFonts w:ascii="Arial" w:hAnsi="Arial" w:cs="Arial"/>
+            <w:color w:val="000000"/>
+          </w:rPr>
+          <w:t>Copy your JDBC jar there if it is missing.</w:t>
+        </w:r>
+      </w:ins>
+      <w:ins w:id="23" w:author="powersb" w:date="2011-03-23T14:01:00Z">
+        <w:r>
+          <w:rPr>
+            <w:rFonts w:ascii="Arial" w:hAnsi="Arial" w:cs="Arial"/>
+            <w:color w:val="000000"/>
+          </w:rPr>
+          <w:t xml:space="preserve"> </w:t>
+        </w:r>
+      </w:ins>
+    </w:p>
+    <w:p>
+      <w:pPr>
         <w:pStyle w:val="Heading2"/>
       </w:pPr>
-      <w:bookmarkStart w:id="16" w:name="_Toc275722405"/>
+      <w:bookmarkStart w:id="24" w:name="_Toc275722405"/>
       <w:r>
         <w:t>4</w:t>
       </w:r>
@@ -4869,7 +4985,7 @@
       <w:r>
         <w:t>Deploy Grid service</w:t>
       </w:r>
-      <w:bookmarkEnd w:id="16"/>
+      <w:bookmarkEnd w:id="24"/>
     </w:p>
     <w:p>
       <w:pPr>
@@ -4960,6 +5076,7 @@
           <w:rFonts w:ascii="Arial" w:hAnsi="Arial" w:cs="Arial"/>
           <w:color w:val="000000"/>
         </w:rPr>
+        <w:lastRenderedPageBreak/>
         <w:t>Update the jar</w:t>
       </w:r>
     </w:p>
@@ -5030,6 +5147,27 @@
           <w:b/>
           <w:color w:val="000000"/>
         </w:rPr>
+        <w:t>:</w:t>
+      </w:r>
+    </w:p>
+    <w:p>
+      <w:pPr>
+        <w:pStyle w:val="ListParagraph"/>
+        <w:numPr>
+          <w:ilvl w:val="2"/>
+          <w:numId w:val="5"/>
+        </w:numPr>
+        <w:rPr>
+          <w:rFonts w:ascii="Arial" w:hAnsi="Arial" w:cs="Arial"/>
+          <w:color w:val="000000"/>
+        </w:rPr>
+      </w:pPr>
+      <w:r>
+        <w:rPr>
+          <w:rFonts w:ascii="Arial" w:hAnsi="Arial" w:cs="Arial"/>
+          <w:b/>
+          <w:color w:val="000000"/>
+        </w:rPr>
         <w:t xml:space="preserve"> </w:t>
       </w:r>
       <w:r>
@@ -5037,95 +5175,231 @@
           <w:rFonts w:ascii="Arial" w:hAnsi="Arial" w:cs="Arial"/>
           <w:color w:val="000000"/>
         </w:rPr>
-        <w:t>to point to the database with data (in the test package, “cbm3”)</w:t>
-      </w:r>
-    </w:p>
-    <w:p>
-      <w:pPr>
-        <w:ind w:left="1440"/>
-        <w:rPr>
-          <w:rFonts w:ascii="Arial" w:hAnsi="Arial" w:cs="Arial"/>
-          <w:color w:val="000000"/>
-        </w:rPr>
-      </w:pPr>
-      <w:r>
-        <w:rPr>
-          <w:rFonts w:ascii="Arial" w:hAnsi="Arial" w:cs="Arial"/>
-          <w:color w:val="000000"/>
-        </w:rPr>
-        <w:lastRenderedPageBreak/>
-        <w:t xml:space="preserve">&lt;property name="connection.driver_class"&gt;com.mysql.jdbc.Driver&lt;/property&gt;  </w:t>
-      </w:r>
-    </w:p>
-    <w:p>
-      <w:pPr>
-        <w:ind w:left="1440"/>
-        <w:rPr>
-          <w:rFonts w:ascii="Arial" w:hAnsi="Arial" w:cs="Arial"/>
-          <w:color w:val="000000"/>
-        </w:rPr>
-      </w:pPr>
-      <w:r>
-        <w:rPr>
-          <w:rFonts w:ascii="Arial" w:hAnsi="Arial" w:cs="Arial"/>
-          <w:color w:val="000000"/>
-        </w:rPr>
-        <w:t>&lt;property name="connection.url"&gt;jdbc:mysql://localhost/</w:t>
-      </w:r>
-      <w:r>
-        <w:rPr>
-          <w:rFonts w:ascii="Arial" w:hAnsi="Arial" w:cs="Arial"/>
-          <w:color w:val="000000"/>
+        <w:t>Update</w:t>
+      </w:r>
+      <w:r>
+        <w:rPr>
+          <w:rFonts w:ascii="Arial" w:hAnsi="Arial" w:cs="Arial"/>
+          <w:color w:val="000000"/>
+        </w:rPr>
+        <w:t xml:space="preserve"> the database connection information:</w:t>
+      </w:r>
+      <w:r>
+        <w:rPr>
+          <w:rFonts w:ascii="Arial" w:hAnsi="Arial" w:cs="Arial"/>
+          <w:color w:val="000000"/>
+        </w:rPr>
+        <w:t xml:space="preserve"> (in the test </w:t>
+      </w:r>
+      <w:commentRangeStart w:id="25"/>
+      <w:r>
+        <w:rPr>
+          <w:rFonts w:ascii="Arial" w:hAnsi="Arial" w:cs="Arial"/>
+          <w:color w:val="000000"/>
+        </w:rPr>
+        <w:t>package</w:t>
+      </w:r>
+      <w:commentRangeEnd w:id="25"/>
+      <w:r>
+        <w:rPr>
+          <w:rStyle w:val="CommentReference"/>
+          <w:rFonts w:ascii="Book Antiqua" w:hAnsi="Book Antiqua"/>
+        </w:rPr>
+        <w:commentReference w:id="25"/>
+      </w:r>
+      <w:r>
+        <w:rPr>
+          <w:rFonts w:ascii="Arial" w:hAnsi="Arial" w:cs="Arial"/>
+          <w:color w:val="000000"/>
+        </w:rPr>
+        <w:t>, “cbm3”)</w:t>
+      </w:r>
+    </w:p>
+    <w:p>
+      <w:pPr>
+        <w:rPr>
+          <w:rFonts w:ascii="Courier New" w:hAnsi="Courier New" w:cs="Courier New"/>
+          <w:color w:val="000000"/>
+          <w:sz w:val="20"/>
+          <w:rPrChange w:id="26" w:author="powersb" w:date="2011-03-23T14:17:00Z">
+            <w:rPr>
+              <w:rFonts w:ascii="Courier" w:hAnsi="Courier" w:cs="Arial"/>
+              <w:color w:val="000000"/>
+              <w:sz w:val="20"/>
+            </w:rPr>
+          </w:rPrChange>
+        </w:rPr>
+      </w:pPr>
+      <w:r>
+        <w:rPr>
+          <w:rFonts w:ascii="Courier New" w:hAnsi="Courier New" w:cs="Courier New"/>
+          <w:color w:val="000000"/>
+          <w:sz w:val="20"/>
+          <w:rPrChange w:id="27" w:author="powersb" w:date="2011-03-23T14:17:00Z">
+            <w:rPr>
+              <w:rFonts w:ascii="Courier" w:hAnsi="Courier" w:cs="Arial"/>
+              <w:color w:val="000000"/>
+              <w:sz w:val="20"/>
+            </w:rPr>
+          </w:rPrChange>
+        </w:rPr>
+        <w:t xml:space="preserve">&lt;property </w:t>
+      </w:r>
+      <w:r>
+        <w:rPr>
+          <w:rFonts w:ascii="Courier New" w:hAnsi="Courier New" w:cs="Courier New"/>
+          <w:color w:val="000000"/>
+          <w:sz w:val="20"/>
+          <w:rPrChange w:id="28" w:author="powersb" w:date="2011-03-23T14:17:00Z">
+            <w:rPr>
+              <w:rFonts w:ascii="Courier" w:hAnsi="Courier" w:cs="Arial"/>
+              <w:color w:val="000000"/>
+              <w:sz w:val="20"/>
+            </w:rPr>
+          </w:rPrChange>
+        </w:rPr>
+        <w:t>name="connection.url"&gt;</w:t>
+      </w:r>
+      <w:r>
+        <w:rPr>
+          <w:rFonts w:ascii="Courier New" w:hAnsi="Courier New" w:cs="Courier New"/>
+          <w:color w:val="000000"/>
+          <w:sz w:val="20"/>
+          <w:rPrChange w:id="29" w:author="powersb" w:date="2011-03-23T14:17:00Z">
+            <w:rPr>
+              <w:rFonts w:ascii="Courier" w:hAnsi="Courier" w:cs="Arial"/>
+              <w:color w:val="000000"/>
+              <w:sz w:val="20"/>
+            </w:rPr>
+          </w:rPrChange>
+        </w:rPr>
+        <w:t xml:space="preserve"> </w:t>
+      </w:r>
+      <w:r>
+        <w:rPr>
+          <w:rFonts w:ascii="Courier New" w:hAnsi="Courier New" w:cs="Courier New"/>
+          <w:color w:val="000000"/>
+          <w:sz w:val="20"/>
+          <w:rPrChange w:id="30" w:author="powersb" w:date="2011-03-23T14:17:00Z">
+            <w:rPr>
+              <w:rFonts w:ascii="Courier" w:hAnsi="Courier" w:cs="Arial"/>
+              <w:color w:val="000000"/>
+              <w:sz w:val="20"/>
+            </w:rPr>
+          </w:rPrChange>
+        </w:rPr>
+        <w:t>jdbc:mysql://localhost/</w:t>
+      </w:r>
+      <w:r>
+        <w:rPr>
+          <w:rFonts w:ascii="Courier New" w:hAnsi="Courier New" w:cs="Courier New"/>
+          <w:color w:val="000000"/>
+          <w:sz w:val="20"/>
           <w:highlight w:val="yellow"/>
+          <w:rPrChange w:id="31" w:author="powersb" w:date="2011-03-23T14:17:00Z">
+            <w:rPr>
+              <w:rFonts w:ascii="Courier" w:hAnsi="Courier" w:cs="Arial"/>
+              <w:color w:val="000000"/>
+              <w:sz w:val="20"/>
+              <w:highlight w:val="yellow"/>
+            </w:rPr>
+          </w:rPrChange>
         </w:rPr>
         <w:t>cbm</w:t>
       </w:r>
       <w:r>
         <w:rPr>
-          <w:rFonts w:ascii="Arial" w:hAnsi="Arial" w:cs="Arial"/>
-          <w:color w:val="000000"/>
+          <w:rFonts w:ascii="Courier New" w:hAnsi="Courier New" w:cs="Courier New"/>
+          <w:color w:val="000000"/>
+          <w:sz w:val="20"/>
           <w:highlight w:val="yellow"/>
+          <w:rPrChange w:id="32" w:author="powersb" w:date="2011-03-23T14:17:00Z">
+            <w:rPr>
+              <w:rFonts w:ascii="Courier" w:hAnsi="Courier" w:cs="Arial"/>
+              <w:color w:val="000000"/>
+              <w:sz w:val="20"/>
+              <w:highlight w:val="yellow"/>
+            </w:rPr>
+          </w:rPrChange>
         </w:rPr>
         <w:t>3</w:t>
       </w:r>
       <w:r>
         <w:rPr>
-          <w:rFonts w:ascii="Arial" w:hAnsi="Arial" w:cs="Arial"/>
-          <w:color w:val="000000"/>
+          <w:rFonts w:ascii="Courier New" w:hAnsi="Courier New" w:cs="Courier New"/>
+          <w:color w:val="000000"/>
+          <w:sz w:val="20"/>
+          <w:rPrChange w:id="33" w:author="powersb" w:date="2011-03-23T14:17:00Z">
+            <w:rPr>
+              <w:rFonts w:ascii="Courier" w:hAnsi="Courier" w:cs="Arial"/>
+              <w:color w:val="000000"/>
+              <w:sz w:val="20"/>
+            </w:rPr>
+          </w:rPrChange>
         </w:rPr>
         <w:t>&lt;/property&gt;</w:t>
       </w:r>
     </w:p>
     <w:p>
       <w:pPr>
-        <w:ind w:left="1440"/>
-        <w:rPr>
-          <w:rFonts w:ascii="Arial" w:hAnsi="Arial" w:cs="Arial"/>
-          <w:color w:val="000000"/>
-        </w:rPr>
-      </w:pPr>
-      <w:r>
-        <w:rPr>
-          <w:rFonts w:ascii="Arial" w:hAnsi="Arial" w:cs="Arial"/>
-          <w:color w:val="000000"/>
-        </w:rPr>
-        <w:t xml:space="preserve">        &lt;property name="connection.username"&gt;user&lt;/property&gt;</w:t>
-      </w:r>
-    </w:p>
-    <w:p>
-      <w:pPr>
-        <w:ind w:left="1440"/>
-        <w:rPr>
-          <w:rFonts w:ascii="Arial" w:hAnsi="Arial" w:cs="Arial"/>
-          <w:color w:val="000000"/>
-        </w:rPr>
-      </w:pPr>
-      <w:r>
-        <w:rPr>
-          <w:rFonts w:ascii="Arial" w:hAnsi="Arial" w:cs="Arial"/>
-          <w:color w:val="000000"/>
-        </w:rPr>
-        <w:t xml:space="preserve">        &lt;property name="connection.password"&gt;password&lt;/property&gt;</w:t>
+        <w:rPr>
+          <w:rFonts w:ascii="Courier New" w:hAnsi="Courier New" w:cs="Courier New"/>
+          <w:color w:val="000000"/>
+          <w:sz w:val="20"/>
+          <w:rPrChange w:id="34" w:author="powersb" w:date="2011-03-23T14:17:00Z">
+            <w:rPr>
+              <w:rFonts w:ascii="Courier" w:hAnsi="Courier" w:cs="Arial"/>
+              <w:color w:val="000000"/>
+              <w:sz w:val="20"/>
+            </w:rPr>
+          </w:rPrChange>
+        </w:rPr>
+      </w:pPr>
+      <w:r>
+        <w:rPr>
+          <w:rFonts w:ascii="Courier New" w:hAnsi="Courier New" w:cs="Courier New"/>
+          <w:color w:val="000000"/>
+          <w:sz w:val="20"/>
+          <w:rPrChange w:id="35" w:author="powersb" w:date="2011-03-23T14:17:00Z">
+            <w:rPr>
+              <w:rFonts w:ascii="Courier" w:hAnsi="Courier" w:cs="Arial"/>
+              <w:color w:val="000000"/>
+              <w:sz w:val="20"/>
+            </w:rPr>
+          </w:rPrChange>
+        </w:rPr>
+        <w:t>&lt;property name="connection.username"&gt;user&lt;/property&gt;</w:t>
+      </w:r>
+    </w:p>
+    <w:p>
+      <w:pPr>
+        <w:rPr>
+          <w:rFonts w:ascii="Courier New" w:hAnsi="Courier New" w:cs="Courier New"/>
+          <w:color w:val="000000"/>
+          <w:sz w:val="20"/>
+          <w:rPrChange w:id="36" w:author="powersb" w:date="2011-03-23T14:17:00Z">
+            <w:rPr>
+              <w:rFonts w:ascii="Courier" w:hAnsi="Courier" w:cs="Arial"/>
+              <w:color w:val="000000"/>
+              <w:sz w:val="20"/>
+            </w:rPr>
+          </w:rPrChange>
+        </w:rPr>
+      </w:pPr>
+      <w:r>
+        <w:rPr>
+          <w:rFonts w:ascii="Courier New" w:hAnsi="Courier New" w:cs="Courier New"/>
+          <w:color w:val="000000"/>
+          <w:sz w:val="20"/>
+          <w:rPrChange w:id="37" w:author="powersb" w:date="2011-03-23T14:17:00Z">
+            <w:rPr>
+              <w:rFonts w:ascii="Courier" w:hAnsi="Courier" w:cs="Arial"/>
+              <w:color w:val="000000"/>
+              <w:sz w:val="20"/>
+            </w:rPr>
+          </w:rPrChange>
+        </w:rPr>
+        <w:t>&lt;property name="connection.password"&gt;password&lt;/property&gt;</w:t>
       </w:r>
     </w:p>
     <w:p>
@@ -5136,6 +5410,201 @@
           <w:rFonts w:ascii="Arial" w:hAnsi="Arial" w:cs="Arial"/>
           <w:color w:val="000000"/>
         </w:rPr>
+      </w:pPr>
+    </w:p>
+    <w:p>
+      <w:pPr>
+        <w:pStyle w:val="ListParagraph"/>
+        <w:numPr>
+          <w:ilvl w:val="2"/>
+          <w:numId w:val="5"/>
+        </w:numPr>
+        <w:rPr>
+          <w:rFonts w:ascii="Arial" w:hAnsi="Arial" w:cs="Arial"/>
+          <w:color w:val="000000"/>
+        </w:rPr>
+      </w:pPr>
+      <w:r>
+        <w:rPr>
+          <w:rFonts w:ascii="Arial" w:hAnsi="Arial" w:cs="Arial"/>
+          <w:color w:val="000000"/>
+        </w:rPr>
+        <w:t>Update the connection.driver_class property to list the driver name of the database server being used.</w:t>
+      </w:r>
+    </w:p>
+    <w:p>
+      <w:pPr>
+        <w:pStyle w:val="ListParagraph"/>
+        <w:ind w:left="0"/>
+        <w:rPr>
+          <w:ins w:id="38" w:author="powersb" w:date="2011-03-23T14:15:00Z"/>
+          <w:rFonts w:ascii="Courier" w:hAnsi="Courier" w:cs="Arial"/>
+          <w:color w:val="000000"/>
+          <w:sz w:val="20"/>
+          <w:szCs w:val="20"/>
+        </w:rPr>
+      </w:pPr>
+    </w:p>
+    <w:p>
+      <w:pPr>
+        <w:pStyle w:val="ListParagraph"/>
+        <w:ind w:left="0"/>
+        <w:rPr>
+          <w:ins w:id="39" w:author="powersb" w:date="2011-03-23T14:15:00Z"/>
+          <w:rFonts w:ascii="Courier" w:hAnsi="Courier" w:cs="Arial"/>
+          <w:color w:val="000000"/>
+          <w:sz w:val="20"/>
+          <w:szCs w:val="20"/>
+        </w:rPr>
+      </w:pPr>
+      <w:r>
+        <w:rPr>
+          <w:rFonts w:ascii="Courier New" w:hAnsi="Courier New" w:cs="Courier New"/>
+          <w:color w:val="000000"/>
+          <w:sz w:val="20"/>
+          <w:szCs w:val="20"/>
+          <w:rPrChange w:id="40" w:author="powersb" w:date="2011-03-23T14:17:00Z">
+            <w:rPr>
+              <w:rFonts w:ascii="Courier" w:hAnsi="Courier" w:cs="Arial"/>
+              <w:color w:val="000000"/>
+              <w:sz w:val="20"/>
+              <w:szCs w:val="20"/>
+            </w:rPr>
+          </w:rPrChange>
+        </w:rPr>
+        <w:t>&lt;propertyname="connection.driver_class"&gt;com.mysql.jdbc.Driver&lt;/property</w:t>
+      </w:r>
+      <w:r>
+        <w:rPr>
+          <w:rFonts w:ascii="Courier" w:hAnsi="Courier" w:cs="Arial"/>
+          <w:color w:val="000000"/>
+          <w:sz w:val="20"/>
+          <w:szCs w:val="20"/>
+        </w:rPr>
+        <w:t xml:space="preserve">&gt; </w:t>
+      </w:r>
+    </w:p>
+    <w:p>
+      <w:pPr>
+        <w:pStyle w:val="ListParagraph"/>
+        <w:ind w:left="0"/>
+        <w:rPr>
+          <w:rFonts w:ascii="Courier" w:hAnsi="Courier" w:cs="Arial"/>
+          <w:color w:val="000000"/>
+          <w:sz w:val="20"/>
+          <w:szCs w:val="20"/>
+        </w:rPr>
+      </w:pPr>
+      <w:r>
+        <w:rPr>
+          <w:rFonts w:ascii="Courier" w:hAnsi="Courier" w:cs="Arial"/>
+          <w:color w:val="000000"/>
+          <w:sz w:val="20"/>
+          <w:szCs w:val="20"/>
+        </w:rPr>
+        <w:t xml:space="preserve"> </w:t>
+      </w:r>
+    </w:p>
+    <w:p>
+      <w:pPr>
+        <w:pStyle w:val="ListParagraph"/>
+        <w:numPr>
+          <w:ilvl w:val="2"/>
+          <w:numId w:val="5"/>
+        </w:numPr>
+        <w:rPr>
+          <w:rFonts w:ascii="Arial" w:hAnsi="Arial" w:cs="Arial"/>
+          <w:color w:val="000000"/>
+        </w:rPr>
+      </w:pPr>
+      <w:r>
+        <w:rPr>
+          <w:rFonts w:ascii="Arial" w:hAnsi="Arial" w:cs="Arial"/>
+          <w:color w:val="000000"/>
+        </w:rPr>
+        <w:t>Update the Hibernate dialect property to align with the database server being used.</w:t>
+      </w:r>
+    </w:p>
+    <w:p>
+      <w:pPr>
+        <w:pStyle w:val="ListParagraph"/>
+        <w:ind w:left="0"/>
+        <w:rPr>
+          <w:ins w:id="41" w:author="powersb" w:date="2011-03-23T14:15:00Z"/>
+          <w:rFonts w:ascii="Courier" w:hAnsi="Courier" w:cs="Arial"/>
+          <w:color w:val="000000"/>
+          <w:sz w:val="20"/>
+          <w:szCs w:val="20"/>
+        </w:rPr>
+        <w:pPrChange w:id="42" w:author="powersb" w:date="2011-03-23T14:15:00Z">
+          <w:pPr>
+            <w:pStyle w:val="ListParagraph"/>
+            <w:ind w:left="2160"/>
+          </w:pPr>
+        </w:pPrChange>
+      </w:pPr>
+    </w:p>
+    <w:p>
+      <w:pPr>
+        <w:pStyle w:val="ListParagraph"/>
+        <w:ind w:left="0"/>
+        <w:rPr>
+          <w:ins w:id="43" w:author="powersb" w:date="2011-03-23T14:15:00Z"/>
+          <w:rFonts w:ascii="Courier New" w:hAnsi="Courier New" w:cs="Courier New"/>
+          <w:color w:val="000000"/>
+          <w:sz w:val="20"/>
+          <w:szCs w:val="20"/>
+          <w:rPrChange w:id="44" w:author="powersb" w:date="2011-03-23T14:17:00Z">
+            <w:rPr>
+              <w:ins w:id="45" w:author="powersb" w:date="2011-03-23T14:15:00Z"/>
+              <w:rFonts w:ascii="Courier" w:hAnsi="Courier" w:cs="Arial"/>
+              <w:color w:val="000000"/>
+              <w:sz w:val="20"/>
+              <w:szCs w:val="20"/>
+            </w:rPr>
+          </w:rPrChange>
+        </w:rPr>
+        <w:pPrChange w:id="46" w:author="powersb" w:date="2011-03-23T14:15:00Z">
+          <w:pPr>
+            <w:pStyle w:val="ListParagraph"/>
+            <w:ind w:left="2160"/>
+          </w:pPr>
+        </w:pPrChange>
+      </w:pPr>
+      <w:r>
+        <w:rPr>
+          <w:rFonts w:ascii="Courier New" w:hAnsi="Courier New" w:cs="Courier New"/>
+          <w:color w:val="000000"/>
+          <w:sz w:val="20"/>
+          <w:szCs w:val="20"/>
+          <w:rPrChange w:id="47" w:author="powersb" w:date="2011-03-23T14:17:00Z">
+            <w:rPr>
+              <w:rFonts w:ascii="Courier" w:hAnsi="Courier" w:cs="Arial"/>
+              <w:color w:val="000000"/>
+              <w:sz w:val="20"/>
+              <w:szCs w:val="20"/>
+            </w:rPr>
+          </w:rPrChange>
+        </w:rPr>
+        <w:t>&lt;property name="dialect"&gt;org.hibernate.dialect.MySQLDialect&lt;/property&gt;</w:t>
+      </w:r>
+    </w:p>
+    <w:p>
+      <w:pPr>
+        <w:pStyle w:val="ListParagraph"/>
+        <w:ind w:left="0"/>
+        <w:rPr>
+          <w:rFonts w:ascii="Courier" w:hAnsi="Courier" w:cs="Arial"/>
+          <w:color w:val="000000"/>
+          <w:sz w:val="20"/>
+          <w:szCs w:val="20"/>
+        </w:rPr>
+        <w:pPrChange w:id="48" w:author="powersb" w:date="2011-03-23T14:15:00Z">
+          <w:pPr>
+            <w:pStyle w:val="ListParagraph"/>
+            <w:ind w:left="2160"/>
+          </w:pPr>
+        </w:pPrChange>
       </w:pPr>
     </w:p>
     <w:p>
@@ -5301,6 +5770,7 @@
         <w:pStyle w:val="ListParagraph"/>
         <w:ind w:left="1080"/>
         <w:rPr>
+          <w:ins w:id="49" w:author="powersb" w:date="2011-03-23T14:04:00Z"/>
           <w:rFonts w:ascii="Arial" w:hAnsi="Arial" w:cs="Arial"/>
           <w:color w:val="000000"/>
         </w:rPr>
@@ -5312,6 +5782,16 @@
         </w:rPr>
         <w:t>(i.e.  in the cbm-orm directory, run the command: …/jdk1.5.0_22\bin\jar –cvf cbm-orm.jar *)</w:t>
       </w:r>
+    </w:p>
+    <w:p>
+      <w:pPr>
+        <w:pStyle w:val="ListParagraph"/>
+        <w:ind w:left="1080"/>
+        <w:rPr>
+          <w:rFonts w:ascii="Arial" w:hAnsi="Arial" w:cs="Arial"/>
+          <w:color w:val="000000"/>
+        </w:rPr>
+      </w:pPr>
     </w:p>
     <w:p>
       <w:pPr>
@@ -5518,6 +5998,7 @@
           <w:rFonts w:ascii="Arial" w:hAnsi="Arial" w:cs="Arial"/>
           <w:color w:val="000000"/>
         </w:rPr>
+        <w:lastRenderedPageBreak/>
         <w:t xml:space="preserve">Change the associated </w:t>
       </w:r>
       <w:r>
@@ -5790,15 +6271,7 @@
           <w:rFonts w:ascii="Arial" w:hAnsi="Arial" w:cs="Arial"/>
           <w:color w:val="000000"/>
         </w:rPr>
-        <w:t xml:space="preserve"> (NOTE: do not change the “\” characters): </w:t>
-      </w:r>
-      <w:r>
-        <w:rPr>
-          <w:rFonts w:ascii="Arial" w:hAnsi="Arial" w:cs="Arial"/>
-          <w:color w:val="000000"/>
-        </w:rPr>
-        <w:lastRenderedPageBreak/>
-        <w:t>index.service.url=http\://index.training.cagrid.org\:8080/wsrf/services/DefaultIndexService</w:t>
+        <w:t xml:space="preserve"> (NOTE: do not change the “\” characters): index.service.url=http\://index.training.cagrid.org\:8080/wsrf/services/DefaultIndexService</w:t>
       </w:r>
     </w:p>
     <w:p>
@@ -5871,7 +6344,7 @@
         </w:rPr>
         <w:t xml:space="preserve">The    index.service.url refers to the central naming service for the  grid.   For the training grid, everyone uses  index.training.cagrid.org.   The  production grid uses a  different url.  When a service  starts up, it  connects to  the index service to register itself.   Others can query the  index service to get a list of available  services.  The  portal ( </w:t>
       </w:r>
-      <w:hyperlink r:id="rId16" w:tooltip="http://portal.training.cagrid.org" w:history="1">
+      <w:hyperlink r:id="rId17" w:tooltip="http://portal.training.cagrid.org" w:history="1">
         <w:r>
           <w:rPr>
             <w:rStyle w:val="Hyperlink"/>
@@ -5907,7 +6380,7 @@
         </w:rPr>
         <w:t xml:space="preserve">Note: the caBIG Production Grid Index service URL is: </w:t>
       </w:r>
-      <w:hyperlink r:id="rId17" w:history="1">
+      <w:hyperlink r:id="rId18" w:history="1">
         <w:r>
           <w:rPr>
             <w:rStyle w:val="Hyperlink"/>
@@ -6013,7 +6486,7 @@
         </w:rPr>
         <w:t>When a vendor/CBM participant  deploys  the service at their site,  the service will register  with index  service.  Once the service has  registered,  it’ll appear on the  Training Grid Portal (</w:t>
       </w:r>
-      <w:hyperlink r:id="rId18" w:tooltip="http://portal.training.cagrid.org" w:history="1">
+      <w:hyperlink r:id="rId19" w:tooltip="http://portal.training.cagrid.org" w:history="1">
         <w:r>
           <w:rPr>
             <w:rStyle w:val="Hyperlink"/>
@@ -6038,7 +6511,7 @@
       <w:pPr>
         <w:pStyle w:val="Heading2"/>
       </w:pPr>
-      <w:bookmarkStart w:id="17" w:name="_Toc275722406"/>
+      <w:bookmarkStart w:id="50" w:name="_Toc275722406"/>
       <w:r>
         <w:t>4</w:t>
       </w:r>
@@ -6048,7 +6521,7 @@
       <w:r>
         <w:t>Start JBoss Server</w:t>
       </w:r>
-      <w:bookmarkEnd w:id="17"/>
+      <w:bookmarkEnd w:id="50"/>
     </w:p>
     <w:p>
       <w:pPr>
@@ -6140,9 +6613,10 @@
           <w:rFonts w:ascii="Arial" w:hAnsi="Arial" w:cs="Arial"/>
           <w:color w:val="000000"/>
         </w:rPr>
+        <w:lastRenderedPageBreak/>
         <w:t xml:space="preserve">Open the following address in a web browser: </w:t>
       </w:r>
-      <w:hyperlink r:id="rId19" w:history="1">
+      <w:hyperlink r:id="rId20" w:history="1">
         <w:r>
           <w:rPr>
             <w:rStyle w:val="Hyperlink"/>
@@ -6197,7 +6671,7 @@
       <w:pPr>
         <w:pStyle w:val="Heading2"/>
       </w:pPr>
-      <w:bookmarkStart w:id="18" w:name="_Toc275722407"/>
+      <w:bookmarkStart w:id="51" w:name="_Toc275722407"/>
       <w:r>
         <w:t>4</w:t>
       </w:r>
@@ -6213,7 +6687,7 @@
       <w:r>
         <w:t xml:space="preserve"> (script)</w:t>
       </w:r>
-      <w:bookmarkEnd w:id="18"/>
+      <w:bookmarkEnd w:id="51"/>
     </w:p>
     <w:p>
       <w:pPr>
@@ -6325,7 +6799,6 @@
         <w:ind w:left="360"/>
       </w:pPr>
       <w:r>
-        <w:lastRenderedPageBreak/>
         <w:t>XML query</w:t>
       </w:r>
       <w:r>
@@ -6490,7 +6963,7 @@
       <w:r>
         <w:br w:type="page"/>
       </w:r>
-      <w:bookmarkStart w:id="19" w:name="_Toc275722408"/>
+      <w:bookmarkStart w:id="52" w:name="_Toc275722408"/>
       <w:r>
         <w:rPr>
           <w:color w:val="3366FF"/>
@@ -6510,7 +6983,7 @@
         </w:rPr>
         <w:t xml:space="preserve"> that are up and running (next steps)</w:t>
       </w:r>
-      <w:bookmarkEnd w:id="19"/>
+      <w:bookmarkEnd w:id="52"/>
     </w:p>
     <w:p>
       <w:pPr>
@@ -6542,7 +7015,7 @@
         </w:rPr>
         <w:t>(</w:t>
       </w:r>
-      <w:hyperlink r:id="rId20" w:history="1">
+      <w:hyperlink r:id="rId21" w:history="1">
         <w:r>
           <w:rPr>
             <w:rStyle w:val="Hyperlink"/>
@@ -6650,7 +7123,7 @@
       <w:pPr>
         <w:pStyle w:val="Heading2"/>
       </w:pPr>
-      <w:bookmarkStart w:id="20" w:name="_Toc275722409"/>
+      <w:bookmarkStart w:id="53" w:name="_Toc275722409"/>
       <w:r>
         <w:t>5</w:t>
       </w:r>
@@ -6660,7 +7133,7 @@
       <w:r>
         <w:t xml:space="preserve"> –</w:t>
       </w:r>
-      <w:bookmarkEnd w:id="20"/>
+      <w:bookmarkEnd w:id="53"/>
       <w:r>
         <w:t xml:space="preserve"> </w:t>
       </w:r>
@@ -6704,7 +7177,7 @@
           <w:sz w:val="22"/>
         </w:rPr>
       </w:pPr>
-      <w:hyperlink r:id="rId21" w:history="1">
+      <w:hyperlink r:id="rId22" w:history="1">
         <w:r>
           <w:rPr>
             <w:rStyle w:val="Hyperlink"/>
@@ -6741,90 +7214,6 @@
                 <pic:pic xmlns:pic="http://schemas.openxmlformats.org/drawingml/2006/picture">
                   <pic:nvPicPr>
                     <pic:cNvPr id="0" name="Picture 16"/>
-                    <pic:cNvPicPr>
-                      <a:picLocks noChangeAspect="1" noChangeArrowheads="1"/>
-                    </pic:cNvPicPr>
-                  </pic:nvPicPr>
-                  <pic:blipFill>
-                    <a:blip r:embed="rId22" cstate="print"/>
-                    <a:srcRect/>
-                    <a:stretch>
-                      <a:fillRect/>
-                    </a:stretch>
-                  </pic:blipFill>
-                  <pic:spPr bwMode="auto">
-                    <a:xfrm>
-                      <a:off x="0" y="0"/>
-                      <a:ext cx="5486400" cy="3751689"/>
-                    </a:xfrm>
-                    <a:prstGeom prst="rect">
-                      <a:avLst/>
-                    </a:prstGeom>
-                    <a:noFill/>
-                    <a:ln w="9525">
-                      <a:noFill/>
-                      <a:miter lim="800000"/>
-                      <a:headEnd/>
-                      <a:tailEnd/>
-                    </a:ln>
-                  </pic:spPr>
-                </pic:pic>
-              </a:graphicData>
-            </a:graphic>
-          </wp:inline>
-        </w:drawing>
-      </w:r>
-    </w:p>
-    <w:p>
-      <w:pPr>
-        <w:rPr>
-          <w:rFonts w:ascii="Arial" w:hAnsi="Arial" w:cs="Arial"/>
-          <w:sz w:val="22"/>
-        </w:rPr>
-      </w:pPr>
-    </w:p>
-    <w:p>
-      <w:pPr>
-        <w:rPr>
-          <w:rFonts w:ascii="Arial" w:hAnsi="Arial" w:cs="Arial"/>
-          <w:sz w:val="22"/>
-        </w:rPr>
-      </w:pPr>
-      <w:r>
-        <w:rPr>
-          <w:rFonts w:ascii="Arial" w:hAnsi="Arial" w:cs="Arial"/>
-          <w:sz w:val="22"/>
-        </w:rPr>
-        <w:t>Go to top bar and click on “Tools” and then in the “Catalog Search”, enter “CBM”</w:t>
-      </w:r>
-    </w:p>
-    <w:p>
-      <w:pPr>
-        <w:rPr>
-          <w:rFonts w:ascii="Arial" w:hAnsi="Arial" w:cs="Arial"/>
-          <w:sz w:val="22"/>
-        </w:rPr>
-      </w:pPr>
-      <w:r>
-        <w:rPr>
-          <w:rFonts w:ascii="Arial" w:hAnsi="Arial" w:cs="Arial"/>
-          <w:noProof/>
-          <w:sz w:val="22"/>
-        </w:rPr>
-        <w:lastRenderedPageBreak/>
-        <w:drawing>
-          <wp:inline distT="0" distB="0" distL="0" distR="0">
-            <wp:extent cx="5486400" cy="3751689"/>
-            <wp:effectExtent l="19050" t="0" r="0" b="0"/>
-            <wp:docPr id="22" name="Picture 22"/>
-            <wp:cNvGraphicFramePr>
-              <a:graphicFrameLocks xmlns:a="http://schemas.openxmlformats.org/drawingml/2006/main" noChangeAspect="1"/>
-            </wp:cNvGraphicFramePr>
-            <a:graphic xmlns:a="http://schemas.openxmlformats.org/drawingml/2006/main">
-              <a:graphicData uri="http://schemas.openxmlformats.org/drawingml/2006/picture">
-                <pic:pic xmlns:pic="http://schemas.openxmlformats.org/drawingml/2006/picture">
-                  <pic:nvPicPr>
-                    <pic:cNvPr id="0" name="Picture 22"/>
                     <pic:cNvPicPr>
                       <a:picLocks noChangeAspect="1" noChangeArrowheads="1"/>
                     </pic:cNvPicPr>
@@ -6866,6 +7255,90 @@
           <w:sz w:val="22"/>
         </w:rPr>
       </w:pPr>
+    </w:p>
+    <w:p>
+      <w:pPr>
+        <w:rPr>
+          <w:rFonts w:ascii="Arial" w:hAnsi="Arial" w:cs="Arial"/>
+          <w:sz w:val="22"/>
+        </w:rPr>
+      </w:pPr>
+      <w:r>
+        <w:rPr>
+          <w:rFonts w:ascii="Arial" w:hAnsi="Arial" w:cs="Arial"/>
+          <w:sz w:val="22"/>
+        </w:rPr>
+        <w:t>Go to top bar and click on “Tools” and then in the “Catalog Search”, enter “CBM”</w:t>
+      </w:r>
+    </w:p>
+    <w:p>
+      <w:pPr>
+        <w:rPr>
+          <w:rFonts w:ascii="Arial" w:hAnsi="Arial" w:cs="Arial"/>
+          <w:sz w:val="22"/>
+        </w:rPr>
+      </w:pPr>
+      <w:r>
+        <w:rPr>
+          <w:rFonts w:ascii="Arial" w:hAnsi="Arial" w:cs="Arial"/>
+          <w:noProof/>
+          <w:sz w:val="22"/>
+        </w:rPr>
+        <w:lastRenderedPageBreak/>
+        <w:drawing>
+          <wp:inline distT="0" distB="0" distL="0" distR="0">
+            <wp:extent cx="5486400" cy="3751689"/>
+            <wp:effectExtent l="19050" t="0" r="0" b="0"/>
+            <wp:docPr id="22" name="Picture 22"/>
+            <wp:cNvGraphicFramePr>
+              <a:graphicFrameLocks xmlns:a="http://schemas.openxmlformats.org/drawingml/2006/main" noChangeAspect="1"/>
+            </wp:cNvGraphicFramePr>
+            <a:graphic xmlns:a="http://schemas.openxmlformats.org/drawingml/2006/main">
+              <a:graphicData uri="http://schemas.openxmlformats.org/drawingml/2006/picture">
+                <pic:pic xmlns:pic="http://schemas.openxmlformats.org/drawingml/2006/picture">
+                  <pic:nvPicPr>
+                    <pic:cNvPr id="0" name="Picture 22"/>
+                    <pic:cNvPicPr>
+                      <a:picLocks noChangeAspect="1" noChangeArrowheads="1"/>
+                    </pic:cNvPicPr>
+                  </pic:nvPicPr>
+                  <pic:blipFill>
+                    <a:blip r:embed="rId24" cstate="print"/>
+                    <a:srcRect/>
+                    <a:stretch>
+                      <a:fillRect/>
+                    </a:stretch>
+                  </pic:blipFill>
+                  <pic:spPr bwMode="auto">
+                    <a:xfrm>
+                      <a:off x="0" y="0"/>
+                      <a:ext cx="5486400" cy="3751689"/>
+                    </a:xfrm>
+                    <a:prstGeom prst="rect">
+                      <a:avLst/>
+                    </a:prstGeom>
+                    <a:noFill/>
+                    <a:ln w="9525">
+                      <a:noFill/>
+                      <a:miter lim="800000"/>
+                      <a:headEnd/>
+                      <a:tailEnd/>
+                    </a:ln>
+                  </pic:spPr>
+                </pic:pic>
+              </a:graphicData>
+            </a:graphic>
+          </wp:inline>
+        </w:drawing>
+      </w:r>
+    </w:p>
+    <w:p>
+      <w:pPr>
+        <w:rPr>
+          <w:rFonts w:ascii="Arial" w:hAnsi="Arial" w:cs="Arial"/>
+          <w:sz w:val="22"/>
+        </w:rPr>
+      </w:pPr>
       <w:r>
         <w:rPr>
           <w:rFonts w:ascii="Arial" w:hAnsi="Arial" w:cs="Arial"/>
@@ -6944,7 +7417,7 @@
                     </pic:cNvPicPr>
                   </pic:nvPicPr>
                   <pic:blipFill>
-                    <a:blip r:embed="rId24" cstate="print"/>
+                    <a:blip r:embed="rId25" cstate="print"/>
                     <a:srcRect/>
                     <a:stretch>
                       <a:fillRect/>
@@ -7004,7 +7477,7 @@
                     </pic:cNvPicPr>
                   </pic:nvPicPr>
                   <pic:blipFill>
-                    <a:blip r:embed="rId25" cstate="print"/>
+                    <a:blip r:embed="rId26" cstate="print"/>
                     <a:srcRect/>
                     <a:stretch>
                       <a:fillRect/>
@@ -7198,7 +7671,7 @@
                     </pic:cNvPicPr>
                   </pic:nvPicPr>
                   <pic:blipFill>
-                    <a:blip r:embed="rId26" cstate="print"/>
+                    <a:blip r:embed="rId27" cstate="print"/>
                     <a:srcRect/>
                     <a:stretch>
                       <a:fillRect/>
@@ -7271,7 +7744,7 @@
                     </pic:cNvPicPr>
                   </pic:nvPicPr>
                   <pic:blipFill>
-                    <a:blip r:embed="rId27" cstate="print"/>
+                    <a:blip r:embed="rId28" cstate="print"/>
                     <a:srcRect/>
                     <a:stretch>
                       <a:fillRect/>
@@ -7345,7 +7818,7 @@
                     </pic:cNvPicPr>
                   </pic:nvPicPr>
                   <pic:blipFill>
-                    <a:blip r:embed="rId28" cstate="print"/>
+                    <a:blip r:embed="rId29" cstate="print"/>
                     <a:srcRect/>
                     <a:stretch>
                       <a:fillRect/>
@@ -7404,7 +7877,7 @@
                     </pic:cNvPicPr>
                   </pic:nvPicPr>
                   <pic:blipFill>
-                    <a:blip r:embed="rId29" cstate="print"/>
+                    <a:blip r:embed="rId30" cstate="print"/>
                     <a:srcRect/>
                     <a:stretch>
                       <a:fillRect/>
@@ -7477,7 +7950,7 @@
                     </pic:cNvPicPr>
                   </pic:nvPicPr>
                   <pic:blipFill>
-                    <a:blip r:embed="rId30" cstate="print"/>
+                    <a:blip r:embed="rId31" cstate="print"/>
                     <a:srcRect/>
                     <a:stretch>
                       <a:fillRect/>
@@ -7550,7 +8023,7 @@
                     </pic:cNvPicPr>
                   </pic:nvPicPr>
                   <pic:blipFill>
-                    <a:blip r:embed="rId31" cstate="print"/>
+                    <a:blip r:embed="rId32" cstate="print"/>
                     <a:srcRect/>
                     <a:stretch>
                       <a:fillRect/>
@@ -7610,7 +8083,7 @@
                     </pic:cNvPicPr>
                   </pic:nvPicPr>
                   <pic:blipFill>
-                    <a:blip r:embed="rId32" cstate="print"/>
+                    <a:blip r:embed="rId33" cstate="print"/>
                     <a:srcRect/>
                     <a:stretch>
                       <a:fillRect/>
@@ -7703,7 +8176,7 @@
                     </pic:cNvPicPr>
                   </pic:nvPicPr>
                   <pic:blipFill>
-                    <a:blip r:embed="rId33" cstate="print"/>
+                    <a:blip r:embed="rId34" cstate="print"/>
                     <a:srcRect/>
                     <a:stretch>
                       <a:fillRect/>
@@ -7785,7 +8258,7 @@
                     </pic:cNvPicPr>
                   </pic:nvPicPr>
                   <pic:blipFill>
-                    <a:blip r:embed="rId34" cstate="print"/>
+                    <a:blip r:embed="rId35" cstate="print"/>
                     <a:srcRect b="-50"/>
                     <a:stretch>
                       <a:fillRect/>
@@ -7920,7 +8393,7 @@
                     </pic:cNvPicPr>
                   </pic:nvPicPr>
                   <pic:blipFill>
-                    <a:blip r:embed="rId35" cstate="print"/>
+                    <a:blip r:embed="rId36" cstate="print"/>
                     <a:srcRect/>
                     <a:stretch>
                       <a:fillRect/>
@@ -7988,7 +8461,7 @@
                     </pic:cNvPicPr>
                   </pic:nvPicPr>
                   <pic:blipFill>
-                    <a:blip r:embed="rId36" cstate="print"/>
+                    <a:blip r:embed="rId37" cstate="print"/>
                     <a:srcRect/>
                     <a:stretch>
                       <a:fillRect/>
@@ -8055,7 +8528,7 @@
                     </pic:cNvPicPr>
                   </pic:nvPicPr>
                   <pic:blipFill>
-                    <a:blip r:embed="rId37" cstate="print"/>
+                    <a:blip r:embed="rId38" cstate="print"/>
                     <a:srcRect b="-50"/>
                     <a:stretch>
                       <a:fillRect/>
@@ -8184,7 +8657,7 @@
           <w:color w:val="3366FF"/>
         </w:rPr>
       </w:pPr>
-      <w:bookmarkStart w:id="21" w:name="_Toc275722410"/>
+      <w:bookmarkStart w:id="54" w:name="_Toc275722410"/>
       <w:r>
         <w:rPr>
           <w:color w:val="3366FF"/>
@@ -8209,7 +8682,7 @@
         </w:rPr>
         <w:t>Resources</w:t>
       </w:r>
-      <w:bookmarkEnd w:id="21"/>
+      <w:bookmarkEnd w:id="54"/>
     </w:p>
     <w:tbl>
       <w:tblPr>
@@ -8426,7 +8899,7 @@
                 <w:rFonts w:ascii="Arial" w:hAnsi="Arial" w:cs="Arial"/>
               </w:rPr>
             </w:pPr>
-            <w:hyperlink r:id="rId38" w:history="1">
+            <w:hyperlink r:id="rId39" w:history="1">
               <w:r>
                 <w:rPr>
                   <w:rStyle w:val="Hyperlink"/>
@@ -8486,7 +8959,7 @@
                 <w:rFonts w:ascii="Arial" w:hAnsi="Arial" w:cs="Arial"/>
               </w:rPr>
             </w:pPr>
-            <w:hyperlink r:id="rId39" w:history="1">
+            <w:hyperlink r:id="rId40" w:history="1">
               <w:r>
                 <w:rPr>
                   <w:rStyle w:val="Hyperlink"/>
@@ -8628,7 +9101,7 @@
                 <w:highlight w:val="yellow"/>
               </w:rPr>
             </w:pPr>
-            <w:hyperlink r:id="rId40" w:history="1">
+            <w:hyperlink r:id="rId41" w:history="1">
               <w:r>
                 <w:rPr>
                   <w:rStyle w:val="Hyperlink"/>
@@ -8758,7 +9231,7 @@
                 <w:color w:val="000000"/>
               </w:rPr>
             </w:pPr>
-            <w:hyperlink r:id="rId41" w:history="1">
+            <w:hyperlink r:id="rId42" w:history="1">
               <w:r>
                 <w:rPr>
                   <w:rStyle w:val="Hyperlink"/>
@@ -8861,7 +9334,7 @@
                 <w:rFonts w:ascii="Arial" w:hAnsi="Arial" w:cs="Arial"/>
               </w:rPr>
             </w:pPr>
-            <w:hyperlink r:id="rId42" w:history="1">
+            <w:hyperlink r:id="rId43" w:history="1">
               <w:r>
                 <w:rPr>
                   <w:rStyle w:val="Hyperlink"/>
@@ -8991,7 +9464,7 @@
         </w:rPr>
         <w:t xml:space="preserve">Grid Portal: </w:t>
       </w:r>
-      <w:hyperlink r:id="rId43" w:history="1">
+      <w:hyperlink r:id="rId44" w:history="1">
         <w:r>
           <w:rPr>
             <w:rStyle w:val="Hyperlink"/>
@@ -9051,7 +9524,7 @@
                 <w:rFonts w:ascii="Arial" w:hAnsi="Arial" w:cs="Arial"/>
               </w:rPr>
             </w:pPr>
-            <w:hyperlink r:id="rId44" w:history="1">
+            <w:hyperlink r:id="rId45" w:history="1">
               <w:r>
                 <w:rPr>
                   <w:rStyle w:val="Hyperlink"/>
@@ -9120,7 +9593,7 @@
                 <w:szCs w:val="22"/>
               </w:rPr>
             </w:pPr>
-            <w:hyperlink r:id="rId45" w:history="1">
+            <w:hyperlink r:id="rId46" w:history="1">
               <w:r>
                 <w:rPr>
                   <w:rStyle w:val="Hyperlink"/>
@@ -9192,7 +9665,7 @@
                 <w:sz w:val="20"/>
               </w:rPr>
             </w:pPr>
-            <w:hyperlink r:id="rId46" w:history="1">
+            <w:hyperlink r:id="rId47" w:history="1">
               <w:r>
                 <w:rPr>
                   <w:rStyle w:val="Hyperlink"/>
@@ -9311,7 +9784,7 @@
                 <w:rFonts w:ascii="Arial" w:hAnsi="Arial" w:cs="Arial"/>
               </w:rPr>
             </w:pPr>
-            <w:hyperlink r:id="rId47" w:history="1">
+            <w:hyperlink r:id="rId48" w:history="1">
               <w:r>
                 <w:rPr>
                   <w:rStyle w:val="Hyperlink"/>
@@ -9402,11 +9875,11 @@
       </w:r>
     </w:p>
     <w:sectPr>
-      <w:headerReference w:type="even" r:id="rId48"/>
-      <w:headerReference w:type="default" r:id="rId49"/>
-      <w:footerReference w:type="even" r:id="rId50"/>
-      <w:footerReference w:type="default" r:id="rId51"/>
-      <w:headerReference w:type="first" r:id="rId52"/>
+      <w:headerReference w:type="even" r:id="rId49"/>
+      <w:headerReference w:type="default" r:id="rId50"/>
+      <w:footerReference w:type="even" r:id="rId51"/>
+      <w:footerReference w:type="default" r:id="rId52"/>
+      <w:headerReference w:type="first" r:id="rId53"/>
       <w:pgSz w:w="12240" w:h="15840"/>
       <w:pgMar w:top="1440" w:right="1800" w:bottom="1440" w:left="1800" w:header="720" w:footer="720" w:gutter="0"/>
       <w:cols w:space="720"/>
@@ -9414,6 +9887,121 @@
     </w:sectPr>
   </w:body>
 </w:document>
+</file>
+
+<file path=word/comments.xml><?xml version="1.0" encoding="utf-8"?>
+<w:comments xmlns:ve="http://schemas.openxmlformats.org/markup-compatibility/2006" xmlns:o="urn:schemas-microsoft-com:office:office" xmlns:r="http://schemas.openxmlformats.org/officeDocument/2006/relationships" xmlns:m="http://schemas.openxmlformats.org/officeDocument/2006/math" xmlns:v="urn:schemas-microsoft-com:vml" xmlns:wp="http://schemas.openxmlformats.org/drawingml/2006/wordprocessingDrawing" xmlns:w10="urn:schemas-microsoft-com:office:word" xmlns:w="http://schemas.openxmlformats.org/wordprocessingml/2006/main" xmlns:wne="http://schemas.microsoft.com/office/word/2006/wordml">
+  <w:comment w:id="15" w:author="powersb" w:date="2011-03-23T14:18:00Z" w:initials="p">
+    <w:p>
+      <w:pPr>
+        <w:pStyle w:val="CommentText"/>
+      </w:pPr>
+      <w:r>
+        <w:rPr>
+          <w:rStyle w:val="CommentReference"/>
+        </w:rPr>
+        <w:annotationRef/>
+      </w:r>
+      <w:r>
+        <w:t>Additional sections may be required for newly supported databases.</w:t>
+      </w:r>
+    </w:p>
+  </w:comment>
+  <w:comment w:id="21" w:author="powersb" w:date="2011-03-23T14:04:00Z" w:initials="p">
+    <w:p>
+      <w:pPr>
+        <w:pStyle w:val="CommentText"/>
+      </w:pPr>
+      <w:r>
+        <w:rPr>
+          <w:rStyle w:val="CommentReference"/>
+        </w:rPr>
+        <w:annotationRef/>
+      </w:r>
+      <w:r>
+        <w:t>The proper Oracle and postgres JDBC drivers (jars) will need to be installed in the $JBOSS/server/default/lib directory.</w:t>
+      </w:r>
+    </w:p>
+    <w:p>
+      <w:pPr>
+        <w:pStyle w:val="CommentText"/>
+      </w:pPr>
+    </w:p>
+    <w:p>
+      <w:pPr>
+        <w:pStyle w:val="CommentText"/>
+      </w:pPr>
+      <w:r>
+        <w:t xml:space="preserve">Since there are multiple </w:t>
+      </w:r>
+      <w:r>
+        <w:t xml:space="preserve">database </w:t>
+      </w:r>
+      <w:r>
+        <w:t xml:space="preserve">server </w:t>
+      </w:r>
+      <w:r>
+        <w:t xml:space="preserve">types, each </w:t>
+      </w:r>
+      <w:r>
+        <w:t xml:space="preserve">with multiple versions of jars, it may not be practical to include </w:t>
+      </w:r>
+      <w:r>
+        <w:t xml:space="preserve">all </w:t>
+      </w:r>
+      <w:r>
+        <w:t xml:space="preserve">the jars for the </w:t>
+      </w:r>
+      <w:r>
+        <w:t xml:space="preserve">in the distribution.  I’ve written this items as to </w:t>
+      </w:r>
+      <w:r>
+        <w:t xml:space="preserve"> require </w:t>
+      </w:r>
+      <w:r>
+        <w:t>the installer</w:t>
+      </w:r>
+      <w:r>
+        <w:t xml:space="preserve"> to copy the files over </w:t>
+      </w:r>
+      <w:r>
+        <w:t>manually</w:t>
+      </w:r>
+      <w:r>
+        <w:t>.</w:t>
+      </w:r>
+    </w:p>
+  </w:comment>
+  <w:comment w:id="25" w:author="powersb" w:date="2011-03-23T14:17:00Z" w:initials="p">
+    <w:p>
+      <w:pPr>
+        <w:pStyle w:val="CommentText"/>
+      </w:pPr>
+      <w:r>
+        <w:rPr>
+          <w:rStyle w:val="CommentReference"/>
+        </w:rPr>
+        <w:annotationRef/>
+      </w:r>
+      <w:r>
+        <w:t>List item 3b was updated to include references to each of the relevant hibernate properties that need to be considered.</w:t>
+      </w:r>
+    </w:p>
+    <w:p>
+      <w:pPr>
+        <w:pStyle w:val="CommentText"/>
+      </w:pPr>
+    </w:p>
+    <w:p>
+      <w:pPr>
+        <w:pStyle w:val="CommentText"/>
+      </w:pPr>
+      <w:r>
+        <w:t>Note:  item 3bi may obsolete or require update with the addition of the JNDI configuration file.</w:t>
+      </w:r>
+    </w:p>
+  </w:comment>
+</w:comments>
 </file>
 
 <file path=word/endnotes.xml><?xml version="1.0" encoding="utf-8"?>
@@ -9506,7 +10094,7 @@
         <w:rStyle w:val="PageNumber"/>
         <w:noProof/>
       </w:rPr>
-      <w:t>2</w:t>
+      <w:t>8</w:t>
     </w:r>
     <w:r>
       <w:rPr>
@@ -9521,13 +10109,7 @@
       <w:ind w:right="360"/>
     </w:pPr>
     <w:r>
-      <w:t>CBM1.0Beta</w:t>
-    </w:r>
-    <w:r>
-      <w:t>_Description_G</w:t>
-    </w:r>
-    <w:r>
-      <w:t>ridNodeDeploymentInstructions</w:t>
+      <w:t>CBM1.0Beta_Description_GridNodeDeploymentInstructions</w:t>
     </w:r>
   </w:p>
 </w:ftr>
@@ -12068,7 +12650,7 @@
 </file>
 
 <file path=customXml/itemProps1.xml><?xml version="1.0" encoding="utf-8"?>
-<ds:datastoreItem xmlns:ds="http://schemas.openxmlformats.org/officeDocument/2006/customXml" ds:itemID="{648E4CAD-D1BF-4553-99B7-8EE13BC8A32F}">
+<ds:datastoreItem xmlns:ds="http://schemas.openxmlformats.org/officeDocument/2006/customXml" ds:itemID="{822057B6-5C0A-4816-A7AC-343C7EB7707B}">
   <ds:schemaRefs>
     <ds:schemaRef ds:uri="http://schemas.openxmlformats.org/officeDocument/2006/bibliography"/>
   </ds:schemaRefs>

</xml_diff>